<commit_message>
Add prediction for Lab05
</commit_message>
<xml_diff>
--- a/Lab05/Домашнее задание №5.docx
+++ b/Lab05/Домашнее задание №5.docx
@@ -1645,25 +1645,7 @@
           <w:sz w:val="24"/>
           <w:szCs w:val="24"/>
         </w:rPr>
-        <w:t xml:space="preserve">средних» следует, что переменные «Кредит» («Размер кредита»), «Семья» («Состав семьи заемщика»), «Возраст» («Возраст заемщика») незначимо различаются по группам, поскольку для них уровень значимости </w:t>
-      </w:r>
-      <w:proofErr w:type="spellStart"/>
-      <w:r>
-        <w:rPr>
-          <w:rFonts w:ascii="Times New Roman" w:hAnsi="Times New Roman" w:cs="Times New Roman"/>
-          <w:sz w:val="24"/>
-          <w:szCs w:val="24"/>
-        </w:rPr>
-        <w:t>Знч</w:t>
-      </w:r>
-      <w:proofErr w:type="spellEnd"/>
-      <w:r>
-        <w:rPr>
-          <w:rFonts w:ascii="Times New Roman" w:hAnsi="Times New Roman" w:cs="Times New Roman"/>
-          <w:sz w:val="24"/>
-          <w:szCs w:val="24"/>
-        </w:rPr>
-        <w:t xml:space="preserve">. </w:t>
+        <w:t xml:space="preserve">средних» следует, что переменные «Кредит» («Размер кредита»), «Семья» («Состав семьи заемщика»), «Возраст» («Возраст заемщика») незначимо различаются по группам, поскольку для них уровень значимости Знч. </w:t>
       </w:r>
       <w:r>
         <w:rPr>
@@ -2034,27 +2016,8 @@
           <w:sz w:val="24"/>
           <w:szCs w:val="24"/>
         </w:rPr>
-        <w:t xml:space="preserve">). Из данных таблицы «Лямбда Уилкса» видно, что для первой функции значимость </w:t>
-      </w:r>
-      <w:proofErr w:type="spellStart"/>
-      <w:r>
-        <w:rPr>
-          <w:rFonts w:ascii="Times New Roman" w:hAnsi="Times New Roman" w:cs="Times New Roman"/>
-          <w:sz w:val="24"/>
-          <w:szCs w:val="24"/>
-        </w:rPr>
-        <w:t>Знч</w:t>
-      </w:r>
-      <w:proofErr w:type="spellEnd"/>
-      <w:r>
-        <w:rPr>
-          <w:rFonts w:ascii="Times New Roman" w:hAnsi="Times New Roman" w:cs="Times New Roman"/>
-          <w:sz w:val="24"/>
-          <w:szCs w:val="24"/>
-        </w:rPr>
-        <w:t xml:space="preserve">. </w:t>
-      </w:r>
-      <w:proofErr w:type="gramStart"/>
+        <w:t xml:space="preserve">). Из данных таблицы «Лямбда Уилкса» видно, что для первой функции значимость Знч. </w:t>
+      </w:r>
       <w:r>
         <w:rPr>
           <w:rFonts w:ascii="Times New Roman" w:hAnsi="Times New Roman" w:cs="Times New Roman"/>
@@ -2077,16 +2040,7 @@
           <w:sz w:val="24"/>
           <w:szCs w:val="24"/>
         </w:rPr>
-        <w:t>0,001</w:t>
-      </w:r>
-      <w:proofErr w:type="gramEnd"/>
-      <w:r>
-        <w:rPr>
-          <w:rFonts w:ascii="Times New Roman" w:hAnsi="Times New Roman" w:cs="Times New Roman"/>
-          <w:sz w:val="24"/>
-          <w:szCs w:val="24"/>
-        </w:rPr>
-        <w:t xml:space="preserve">, </w:t>
+        <w:t xml:space="preserve">0,001, </w:t>
       </w:r>
       <w:r>
         <w:rPr>
@@ -2105,6 +2059,7 @@
           <w:rFonts w:ascii="Times New Roman" w:hAnsi="Times New Roman" w:cs="Times New Roman"/>
           <w:sz w:val="24"/>
           <w:szCs w:val="24"/>
+          <w:lang w:val="en-US"/>
         </w:rPr>
       </w:pPr>
     </w:p>
@@ -3240,61 +3195,7 @@
           <w:sz w:val="24"/>
           <w:szCs w:val="24"/>
         </w:rPr>
-        <w:t xml:space="preserve">Координаты </w:t>
-      </w:r>
-      <w:proofErr w:type="spellStart"/>
-      <w:r>
-        <w:rPr>
-          <w:rFonts w:ascii="Times New Roman" w:hAnsi="Times New Roman" w:cs="Times New Roman"/>
-          <w:sz w:val="24"/>
-          <w:szCs w:val="24"/>
-        </w:rPr>
-        <w:t>центроидов</w:t>
-      </w:r>
-      <w:proofErr w:type="spellEnd"/>
-      <w:r>
-        <w:rPr>
-          <w:rFonts w:ascii="Times New Roman" w:hAnsi="Times New Roman" w:cs="Times New Roman"/>
-          <w:sz w:val="24"/>
-          <w:szCs w:val="24"/>
-        </w:rPr>
-        <w:t xml:space="preserve"> по группам приведены в таблице «Функции в </w:t>
-      </w:r>
-      <w:proofErr w:type="spellStart"/>
-      <w:r>
-        <w:rPr>
-          <w:rFonts w:ascii="Times New Roman" w:hAnsi="Times New Roman" w:cs="Times New Roman"/>
-          <w:sz w:val="24"/>
-          <w:szCs w:val="24"/>
-        </w:rPr>
-        <w:t>центроидах</w:t>
-      </w:r>
-      <w:proofErr w:type="spellEnd"/>
-      <w:r>
-        <w:rPr>
-          <w:rFonts w:ascii="Times New Roman" w:hAnsi="Times New Roman" w:cs="Times New Roman"/>
-          <w:sz w:val="24"/>
-          <w:szCs w:val="24"/>
-        </w:rPr>
-        <w:t xml:space="preserve"> групп». Они используются для нанесения </w:t>
-      </w:r>
-      <w:proofErr w:type="spellStart"/>
-      <w:r>
-        <w:rPr>
-          <w:rFonts w:ascii="Times New Roman" w:hAnsi="Times New Roman" w:cs="Times New Roman"/>
-          <w:sz w:val="24"/>
-          <w:szCs w:val="24"/>
-        </w:rPr>
-        <w:t>центроидов</w:t>
-      </w:r>
-      <w:proofErr w:type="spellEnd"/>
-      <w:r>
-        <w:rPr>
-          <w:rFonts w:ascii="Times New Roman" w:hAnsi="Times New Roman" w:cs="Times New Roman"/>
-          <w:sz w:val="24"/>
-          <w:szCs w:val="24"/>
-        </w:rPr>
-        <w:t xml:space="preserve"> на карту восприятия. </w:t>
+        <w:t xml:space="preserve">Координаты центроидов по группам приведены в таблице «Функции в центроидах групп». Они используются для нанесения центроидов на карту восприятия. </w:t>
       </w:r>
     </w:p>
     <w:p>
@@ -3394,157 +3295,20 @@
     <w:p>
       <w:pPr>
         <w:pStyle w:val="a3"/>
-        <w:jc w:val="center"/>
-        <w:rPr>
-          <w:rFonts w:ascii="Times New Roman" w:hAnsi="Times New Roman" w:cs="Times New Roman"/>
-          <w:sz w:val="24"/>
-          <w:szCs w:val="24"/>
-        </w:rPr>
-      </w:pPr>
-      <w:r>
-        <w:rPr>
-          <w:noProof/>
-        </w:rPr>
-        <w:drawing>
-          <wp:inline distT="0" distB="0" distL="0" distR="0" wp14:anchorId="3C0DF8FE" wp14:editId="66E67FBE">
-            <wp:extent cx="1815662" cy="1080000"/>
-            <wp:effectExtent l="0" t="0" r="0" b="6350"/>
-            <wp:docPr id="36" name="Рисунок 36"/>
-            <wp:cNvGraphicFramePr>
-              <a:graphicFrameLocks xmlns:a="http://schemas.openxmlformats.org/drawingml/2006/main" noChangeAspect="1"/>
-            </wp:cNvGraphicFramePr>
-            <a:graphic xmlns:a="http://schemas.openxmlformats.org/drawingml/2006/main">
-              <a:graphicData uri="http://schemas.openxmlformats.org/drawingml/2006/picture">
-                <pic:pic xmlns:pic="http://schemas.openxmlformats.org/drawingml/2006/picture">
-                  <pic:nvPicPr>
-                    <pic:cNvPr id="0" name="Picture 37"/>
-                    <pic:cNvPicPr>
-                      <a:picLocks noChangeAspect="1" noChangeArrowheads="1"/>
-                    </pic:cNvPicPr>
-                  </pic:nvPicPr>
-                  <pic:blipFill>
-                    <a:blip r:embed="rId23">
-                      <a:extLst>
-                        <a:ext uri="{28A0092B-C50C-407E-A947-70E740481C1C}">
-                          <a14:useLocalDpi xmlns:a14="http://schemas.microsoft.com/office/drawing/2010/main" val="0"/>
-                        </a:ext>
-                      </a:extLst>
-                    </a:blip>
-                    <a:srcRect/>
-                    <a:stretch>
-                      <a:fillRect/>
-                    </a:stretch>
-                  </pic:blipFill>
-                  <pic:spPr bwMode="auto">
-                    <a:xfrm>
-                      <a:off x="0" y="0"/>
-                      <a:ext cx="1815662" cy="1080000"/>
-                    </a:xfrm>
-                    <a:prstGeom prst="rect">
-                      <a:avLst/>
-                    </a:prstGeom>
-                    <a:noFill/>
-                    <a:ln>
-                      <a:noFill/>
-                    </a:ln>
-                  </pic:spPr>
-                </pic:pic>
-              </a:graphicData>
-            </a:graphic>
-          </wp:inline>
-        </w:drawing>
-      </w:r>
-      <w:r>
-        <w:rPr>
-          <w:rFonts w:ascii="Times New Roman" w:hAnsi="Times New Roman" w:cs="Times New Roman"/>
-          <w:sz w:val="24"/>
-          <w:szCs w:val="24"/>
-        </w:rPr>
-        <w:t xml:space="preserve"> </w:t>
-      </w:r>
-      <w:r>
-        <w:rPr>
-          <w:noProof/>
-        </w:rPr>
-        <w:drawing>
-          <wp:inline distT="0" distB="0" distL="0" distR="0" wp14:anchorId="21CEBBEB" wp14:editId="4D90CC9A">
-            <wp:extent cx="2432957" cy="1080000"/>
-            <wp:effectExtent l="0" t="0" r="5715" b="6350"/>
-            <wp:docPr id="37" name="Рисунок 37"/>
-            <wp:cNvGraphicFramePr>
-              <a:graphicFrameLocks xmlns:a="http://schemas.openxmlformats.org/drawingml/2006/main" noChangeAspect="1"/>
-            </wp:cNvGraphicFramePr>
-            <a:graphic xmlns:a="http://schemas.openxmlformats.org/drawingml/2006/main">
-              <a:graphicData uri="http://schemas.openxmlformats.org/drawingml/2006/picture">
-                <pic:pic xmlns:pic="http://schemas.openxmlformats.org/drawingml/2006/picture">
-                  <pic:nvPicPr>
-                    <pic:cNvPr id="0" name="Picture 39"/>
-                    <pic:cNvPicPr>
-                      <a:picLocks noChangeAspect="1" noChangeArrowheads="1"/>
-                    </pic:cNvPicPr>
-                  </pic:nvPicPr>
-                  <pic:blipFill>
-                    <a:blip r:embed="rId24">
-                      <a:extLst>
-                        <a:ext uri="{28A0092B-C50C-407E-A947-70E740481C1C}">
-                          <a14:useLocalDpi xmlns:a14="http://schemas.microsoft.com/office/drawing/2010/main" val="0"/>
-                        </a:ext>
-                      </a:extLst>
-                    </a:blip>
-                    <a:srcRect/>
-                    <a:stretch>
-                      <a:fillRect/>
-                    </a:stretch>
-                  </pic:blipFill>
-                  <pic:spPr bwMode="auto">
-                    <a:xfrm>
-                      <a:off x="0" y="0"/>
-                      <a:ext cx="2432957" cy="1080000"/>
-                    </a:xfrm>
-                    <a:prstGeom prst="rect">
-                      <a:avLst/>
-                    </a:prstGeom>
-                    <a:noFill/>
-                    <a:ln>
-                      <a:noFill/>
-                    </a:ln>
-                  </pic:spPr>
-                </pic:pic>
-              </a:graphicData>
-            </a:graphic>
-          </wp:inline>
-        </w:drawing>
-      </w:r>
-    </w:p>
-    <w:p>
-      <w:pPr>
-        <w:pStyle w:val="a3"/>
-        <w:jc w:val="center"/>
-        <w:rPr>
-          <w:rFonts w:ascii="Times New Roman" w:hAnsi="Times New Roman" w:cs="Times New Roman"/>
-          <w:sz w:val="24"/>
-          <w:szCs w:val="24"/>
-        </w:rPr>
-      </w:pPr>
-    </w:p>
-    <w:p>
-      <w:pPr>
-        <w:pStyle w:val="a3"/>
         <w:jc w:val="both"/>
         <w:rPr>
-          <w:rFonts w:ascii="Times New Roman" w:eastAsiaTheme="minorEastAsia" w:hAnsi="Times New Roman" w:cs="Times New Roman"/>
-          <w:sz w:val="24"/>
-          <w:szCs w:val="24"/>
-        </w:rPr>
-      </w:pPr>
-      <w:r>
-        <w:rPr>
-          <w:rFonts w:ascii="Times New Roman" w:hAnsi="Times New Roman" w:cs="Times New Roman"/>
-          <w:sz w:val="24"/>
-          <w:szCs w:val="24"/>
-        </w:rPr>
-        <w:lastRenderedPageBreak/>
-        <w:t xml:space="preserve">Карта восприятий визуализирует разделение наблюдений функциями. Так, первая функция </w:t>
+          <w:rFonts w:ascii="Times New Roman" w:hAnsi="Times New Roman" w:cs="Times New Roman"/>
+          <w:sz w:val="24"/>
+          <w:szCs w:val="24"/>
+        </w:rPr>
+      </w:pPr>
+      <w:r>
+        <w:rPr>
+          <w:rFonts w:ascii="Times New Roman" w:hAnsi="Times New Roman" w:cs="Times New Roman"/>
+          <w:sz w:val="24"/>
+          <w:szCs w:val="24"/>
+        </w:rPr>
+        <w:t xml:space="preserve">Зная координаты центроидов по группам и формулу дискриминантной функции </w:t>
       </w:r>
       <m:oMath>
         <m:sSub>
@@ -3608,6 +3372,312 @@
           <w:sz w:val="24"/>
           <w:szCs w:val="24"/>
         </w:rPr>
+        <w:t>, можно предсказать вероятность погашения кредита.</w:t>
+      </w:r>
+    </w:p>
+    <w:p>
+      <w:pPr>
+        <w:pStyle w:val="a3"/>
+        <w:jc w:val="both"/>
+        <w:rPr>
+          <w:rFonts w:ascii="Times New Roman" w:hAnsi="Times New Roman" w:cs="Times New Roman"/>
+          <w:sz w:val="24"/>
+          <w:szCs w:val="24"/>
+        </w:rPr>
+      </w:pPr>
+    </w:p>
+    <w:p>
+      <w:pPr>
+        <w:pStyle w:val="a3"/>
+        <w:jc w:val="center"/>
+        <w:rPr>
+          <w:rFonts w:ascii="Times New Roman" w:hAnsi="Times New Roman" w:cs="Times New Roman"/>
+          <w:sz w:val="24"/>
+          <w:szCs w:val="24"/>
+        </w:rPr>
+      </w:pPr>
+      <w:r>
+        <w:rPr>
+          <w:rFonts w:ascii="Times New Roman" w:hAnsi="Times New Roman" w:cs="Times New Roman"/>
+          <w:sz w:val="24"/>
+          <w:szCs w:val="24"/>
+        </w:rPr>
+        <w:drawing>
+          <wp:inline distT="0" distB="0" distL="0" distR="0" wp14:anchorId="022068DE" wp14:editId="2BE0260B">
+            <wp:extent cx="5040000" cy="752633"/>
+            <wp:effectExtent l="0" t="0" r="8255" b="9525"/>
+            <wp:docPr id="1" name="Рисунок 1"/>
+            <wp:cNvGraphicFramePr>
+              <a:graphicFrameLocks xmlns:a="http://schemas.openxmlformats.org/drawingml/2006/main" noChangeAspect="1"/>
+            </wp:cNvGraphicFramePr>
+            <a:graphic xmlns:a="http://schemas.openxmlformats.org/drawingml/2006/main">
+              <a:graphicData uri="http://schemas.openxmlformats.org/drawingml/2006/picture">
+                <pic:pic xmlns:pic="http://schemas.openxmlformats.org/drawingml/2006/picture">
+                  <pic:nvPicPr>
+                    <pic:cNvPr id="1" name=""/>
+                    <pic:cNvPicPr/>
+                  </pic:nvPicPr>
+                  <pic:blipFill>
+                    <a:blip r:embed="rId23"/>
+                    <a:stretch>
+                      <a:fillRect/>
+                    </a:stretch>
+                  </pic:blipFill>
+                  <pic:spPr>
+                    <a:xfrm>
+                      <a:off x="0" y="0"/>
+                      <a:ext cx="5040000" cy="752633"/>
+                    </a:xfrm>
+                    <a:prstGeom prst="rect">
+                      <a:avLst/>
+                    </a:prstGeom>
+                  </pic:spPr>
+                </pic:pic>
+              </a:graphicData>
+            </a:graphic>
+          </wp:inline>
+        </w:drawing>
+      </w:r>
+    </w:p>
+    <w:p>
+      <w:pPr>
+        <w:pStyle w:val="a3"/>
+        <w:jc w:val="center"/>
+        <w:rPr>
+          <w:rFonts w:ascii="Times New Roman" w:hAnsi="Times New Roman" w:cs="Times New Roman"/>
+          <w:sz w:val="24"/>
+          <w:szCs w:val="24"/>
+        </w:rPr>
+      </w:pPr>
+    </w:p>
+    <w:p>
+      <w:pPr>
+        <w:pStyle w:val="a3"/>
+        <w:jc w:val="center"/>
+        <w:rPr>
+          <w:rFonts w:ascii="Times New Roman" w:hAnsi="Times New Roman" w:cs="Times New Roman"/>
+          <w:sz w:val="24"/>
+          <w:szCs w:val="24"/>
+        </w:rPr>
+      </w:pPr>
+    </w:p>
+    <w:p>
+      <w:pPr>
+        <w:pStyle w:val="a3"/>
+        <w:jc w:val="center"/>
+        <w:rPr>
+          <w:rFonts w:ascii="Times New Roman" w:hAnsi="Times New Roman" w:cs="Times New Roman"/>
+          <w:sz w:val="24"/>
+          <w:szCs w:val="24"/>
+        </w:rPr>
+      </w:pPr>
+      <w:r>
+        <w:rPr>
+          <w:noProof/>
+        </w:rPr>
+        <w:lastRenderedPageBreak/>
+        <w:drawing>
+          <wp:inline distT="0" distB="0" distL="0" distR="0" wp14:anchorId="3C0DF8FE" wp14:editId="66E67FBE">
+            <wp:extent cx="1815662" cy="1080000"/>
+            <wp:effectExtent l="0" t="0" r="0" b="6350"/>
+            <wp:docPr id="36" name="Рисунок 36"/>
+            <wp:cNvGraphicFramePr>
+              <a:graphicFrameLocks xmlns:a="http://schemas.openxmlformats.org/drawingml/2006/main" noChangeAspect="1"/>
+            </wp:cNvGraphicFramePr>
+            <a:graphic xmlns:a="http://schemas.openxmlformats.org/drawingml/2006/main">
+              <a:graphicData uri="http://schemas.openxmlformats.org/drawingml/2006/picture">
+                <pic:pic xmlns:pic="http://schemas.openxmlformats.org/drawingml/2006/picture">
+                  <pic:nvPicPr>
+                    <pic:cNvPr id="0" name="Picture 37"/>
+                    <pic:cNvPicPr>
+                      <a:picLocks noChangeAspect="1" noChangeArrowheads="1"/>
+                    </pic:cNvPicPr>
+                  </pic:nvPicPr>
+                  <pic:blipFill>
+                    <a:blip r:embed="rId24">
+                      <a:extLst>
+                        <a:ext uri="{28A0092B-C50C-407E-A947-70E740481C1C}">
+                          <a14:useLocalDpi xmlns:a14="http://schemas.microsoft.com/office/drawing/2010/main" val="0"/>
+                        </a:ext>
+                      </a:extLst>
+                    </a:blip>
+                    <a:srcRect/>
+                    <a:stretch>
+                      <a:fillRect/>
+                    </a:stretch>
+                  </pic:blipFill>
+                  <pic:spPr bwMode="auto">
+                    <a:xfrm>
+                      <a:off x="0" y="0"/>
+                      <a:ext cx="1815662" cy="1080000"/>
+                    </a:xfrm>
+                    <a:prstGeom prst="rect">
+                      <a:avLst/>
+                    </a:prstGeom>
+                    <a:noFill/>
+                    <a:ln>
+                      <a:noFill/>
+                    </a:ln>
+                  </pic:spPr>
+                </pic:pic>
+              </a:graphicData>
+            </a:graphic>
+          </wp:inline>
+        </w:drawing>
+      </w:r>
+      <w:r>
+        <w:rPr>
+          <w:rFonts w:ascii="Times New Roman" w:hAnsi="Times New Roman" w:cs="Times New Roman"/>
+          <w:sz w:val="24"/>
+          <w:szCs w:val="24"/>
+        </w:rPr>
+        <w:t xml:space="preserve"> </w:t>
+      </w:r>
+      <w:r>
+        <w:rPr>
+          <w:noProof/>
+        </w:rPr>
+        <w:drawing>
+          <wp:inline distT="0" distB="0" distL="0" distR="0" wp14:anchorId="21CEBBEB" wp14:editId="4D90CC9A">
+            <wp:extent cx="2432957" cy="1080000"/>
+            <wp:effectExtent l="0" t="0" r="5715" b="6350"/>
+            <wp:docPr id="37" name="Рисунок 37"/>
+            <wp:cNvGraphicFramePr>
+              <a:graphicFrameLocks xmlns:a="http://schemas.openxmlformats.org/drawingml/2006/main" noChangeAspect="1"/>
+            </wp:cNvGraphicFramePr>
+            <a:graphic xmlns:a="http://schemas.openxmlformats.org/drawingml/2006/main">
+              <a:graphicData uri="http://schemas.openxmlformats.org/drawingml/2006/picture">
+                <pic:pic xmlns:pic="http://schemas.openxmlformats.org/drawingml/2006/picture">
+                  <pic:nvPicPr>
+                    <pic:cNvPr id="0" name="Picture 39"/>
+                    <pic:cNvPicPr>
+                      <a:picLocks noChangeAspect="1" noChangeArrowheads="1"/>
+                    </pic:cNvPicPr>
+                  </pic:nvPicPr>
+                  <pic:blipFill>
+                    <a:blip r:embed="rId25">
+                      <a:extLst>
+                        <a:ext uri="{28A0092B-C50C-407E-A947-70E740481C1C}">
+                          <a14:useLocalDpi xmlns:a14="http://schemas.microsoft.com/office/drawing/2010/main" val="0"/>
+                        </a:ext>
+                      </a:extLst>
+                    </a:blip>
+                    <a:srcRect/>
+                    <a:stretch>
+                      <a:fillRect/>
+                    </a:stretch>
+                  </pic:blipFill>
+                  <pic:spPr bwMode="auto">
+                    <a:xfrm>
+                      <a:off x="0" y="0"/>
+                      <a:ext cx="2432957" cy="1080000"/>
+                    </a:xfrm>
+                    <a:prstGeom prst="rect">
+                      <a:avLst/>
+                    </a:prstGeom>
+                    <a:noFill/>
+                    <a:ln>
+                      <a:noFill/>
+                    </a:ln>
+                  </pic:spPr>
+                </pic:pic>
+              </a:graphicData>
+            </a:graphic>
+          </wp:inline>
+        </w:drawing>
+      </w:r>
+    </w:p>
+    <w:p>
+      <w:pPr>
+        <w:pStyle w:val="a3"/>
+        <w:jc w:val="center"/>
+        <w:rPr>
+          <w:rFonts w:ascii="Times New Roman" w:hAnsi="Times New Roman" w:cs="Times New Roman"/>
+          <w:sz w:val="24"/>
+          <w:szCs w:val="24"/>
+        </w:rPr>
+      </w:pPr>
+    </w:p>
+    <w:p>
+      <w:pPr>
+        <w:pStyle w:val="a3"/>
+        <w:jc w:val="both"/>
+        <w:rPr>
+          <w:rFonts w:ascii="Times New Roman" w:eastAsiaTheme="minorEastAsia" w:hAnsi="Times New Roman" w:cs="Times New Roman"/>
+          <w:sz w:val="24"/>
+          <w:szCs w:val="24"/>
+        </w:rPr>
+      </w:pPr>
+      <w:r>
+        <w:rPr>
+          <w:rFonts w:ascii="Times New Roman" w:hAnsi="Times New Roman" w:cs="Times New Roman"/>
+          <w:sz w:val="24"/>
+          <w:szCs w:val="24"/>
+        </w:rPr>
+        <w:t xml:space="preserve">Карта восприятий визуализирует разделение наблюдений функциями. Так, первая функция </w:t>
+      </w:r>
+      <m:oMath>
+        <m:sSub>
+          <m:sSubPr>
+            <m:ctrlPr>
+              <w:rPr>
+                <w:rFonts w:ascii="Cambria Math" w:hAnsi="Cambria Math" w:cs="Times New Roman"/>
+                <w:i/>
+                <w:sz w:val="24"/>
+                <w:szCs w:val="24"/>
+              </w:rPr>
+            </m:ctrlPr>
+          </m:sSubPr>
+          <m:e>
+            <m:r>
+              <w:rPr>
+                <w:rFonts w:ascii="Cambria Math" w:hAnsi="Cambria Math" w:cs="Times New Roman"/>
+                <w:sz w:val="24"/>
+                <w:szCs w:val="24"/>
+              </w:rPr>
+              <m:t>D</m:t>
+            </m:r>
+          </m:e>
+          <m:sub>
+            <m:r>
+              <w:rPr>
+                <w:rFonts w:ascii="Cambria Math" w:hAnsi="Cambria Math" w:cs="Times New Roman"/>
+                <w:sz w:val="24"/>
+                <w:szCs w:val="24"/>
+              </w:rPr>
+              <m:t>1</m:t>
+            </m:r>
+          </m:sub>
+        </m:sSub>
+        <m:d>
+          <m:dPr>
+            <m:ctrlPr>
+              <w:rPr>
+                <w:rFonts w:ascii="Cambria Math" w:hAnsi="Cambria Math" w:cs="Times New Roman"/>
+                <w:i/>
+                <w:sz w:val="24"/>
+                <w:szCs w:val="24"/>
+              </w:rPr>
+            </m:ctrlPr>
+          </m:dPr>
+          <m:e>
+            <m:r>
+              <w:rPr>
+                <w:rFonts w:ascii="Cambria Math" w:hAnsi="Cambria Math" w:cs="Times New Roman"/>
+                <w:sz w:val="24"/>
+                <w:szCs w:val="24"/>
+              </w:rPr>
+              <m:t>X</m:t>
+            </m:r>
+          </m:e>
+        </m:d>
+      </m:oMath>
+      <w:r>
+        <w:rPr>
+          <w:rFonts w:ascii="Times New Roman" w:eastAsiaTheme="minorEastAsia" w:hAnsi="Times New Roman" w:cs="Times New Roman"/>
+          <w:sz w:val="24"/>
+          <w:szCs w:val="24"/>
+        </w:rPr>
         <w:t xml:space="preserve"> делит наблюдения на две группы</w:t>
       </w:r>
       <w:r>
@@ -3809,7 +3879,7 @@
                     </pic:cNvPicPr>
                   </pic:nvPicPr>
                   <pic:blipFill>
-                    <a:blip r:embed="rId25">
+                    <a:blip r:embed="rId26">
                       <a:extLst>
                         <a:ext uri="{28A0092B-C50C-407E-A947-70E740481C1C}">
                           <a14:useLocalDpi xmlns:a14="http://schemas.microsoft.com/office/drawing/2010/main" val="0"/>
@@ -3868,6 +3938,7 @@
           <w:sz w:val="24"/>
           <w:szCs w:val="24"/>
         </w:rPr>
+        <w:lastRenderedPageBreak/>
         <w:t>В таблице «Поточечные статистики» размещена информация о фактических (</w:t>
       </w:r>
       <w:r>
@@ -4181,7 +4252,6 @@
         <w:rPr>
           <w:noProof/>
         </w:rPr>
-        <w:lastRenderedPageBreak/>
         <w:drawing>
           <wp:inline distT="0" distB="0" distL="0" distR="0" wp14:anchorId="33E00881" wp14:editId="2AA368D7">
             <wp:extent cx="5040000" cy="2909246"/>
@@ -4200,7 +4270,7 @@
                     </pic:cNvPicPr>
                   </pic:nvPicPr>
                   <pic:blipFill>
-                    <a:blip r:embed="rId26" cstate="print">
+                    <a:blip r:embed="rId27" cstate="print">
                       <a:extLst>
                         <a:ext uri="{28A0092B-C50C-407E-A947-70E740481C1C}">
                           <a14:useLocalDpi xmlns:a14="http://schemas.microsoft.com/office/drawing/2010/main" val="0"/>
@@ -4264,7 +4334,7 @@
                     </pic:cNvPicPr>
                   </pic:nvPicPr>
                   <pic:blipFill>
-                    <a:blip r:embed="rId27" cstate="print">
+                    <a:blip r:embed="rId28" cstate="print">
                       <a:extLst>
                         <a:ext uri="{28A0092B-C50C-407E-A947-70E740481C1C}">
                           <a14:useLocalDpi xmlns:a14="http://schemas.microsoft.com/office/drawing/2010/main" val="0"/>
@@ -4475,70 +4545,51 @@
           <w:sz w:val="24"/>
           <w:szCs w:val="24"/>
         </w:rPr>
-        <w:t xml:space="preserve">. По этим графикам можно проводить детальный анализ вероятностей погашения кредита внутри каждой группы, судить о характере распределения заемщиков и оценивать степень их удаленности от соответствующего </w:t>
-      </w:r>
-      <w:proofErr w:type="spellStart"/>
+        <w:t>. По этим графикам можно проводить детальный анализ вероятностей погашения кредита внутри каждой группы, судить о характере распределения заемщиков и оценивать степень их удаленности от соответствующего центроида.</w:t>
+      </w:r>
+    </w:p>
+    <w:p>
+      <w:pPr>
+        <w:pStyle w:val="a3"/>
+        <w:jc w:val="both"/>
+        <w:rPr>
+          <w:rFonts w:ascii="Times New Roman" w:hAnsi="Times New Roman" w:cs="Times New Roman"/>
+          <w:sz w:val="24"/>
+          <w:szCs w:val="24"/>
+        </w:rPr>
+      </w:pPr>
       <w:r>
         <w:rPr>
           <w:rFonts w:ascii="Times New Roman" w:eastAsiaTheme="minorEastAsia" w:hAnsi="Times New Roman" w:cs="Times New Roman"/>
           <w:sz w:val="24"/>
           <w:szCs w:val="24"/>
         </w:rPr>
-        <w:t>центроида</w:t>
-      </w:r>
-      <w:proofErr w:type="spellEnd"/>
+        <w:t>Кроме того, на 4ом рисунке в той же системе координат приведен объединенный график распределения всех групп заемщиков вместе со своими центроидами</w:t>
+      </w:r>
       <w:r>
         <w:rPr>
           <w:rFonts w:ascii="Times New Roman" w:eastAsiaTheme="minorEastAsia" w:hAnsi="Times New Roman" w:cs="Times New Roman"/>
           <w:sz w:val="24"/>
           <w:szCs w:val="24"/>
         </w:rPr>
-        <w:t>.</w:t>
-      </w:r>
-    </w:p>
-    <w:p>
-      <w:pPr>
-        <w:pStyle w:val="a3"/>
-        <w:jc w:val="both"/>
-        <w:rPr>
-          <w:rFonts w:ascii="Times New Roman" w:hAnsi="Times New Roman" w:cs="Times New Roman"/>
-          <w:sz w:val="24"/>
-          <w:szCs w:val="24"/>
-        </w:rPr>
-      </w:pPr>
+        <w:t xml:space="preserve">; </w:t>
+      </w:r>
       <w:r>
         <w:rPr>
           <w:rFonts w:ascii="Times New Roman" w:eastAsiaTheme="minorEastAsia" w:hAnsi="Times New Roman" w:cs="Times New Roman"/>
           <w:sz w:val="24"/>
           <w:szCs w:val="24"/>
         </w:rPr>
-        <w:t xml:space="preserve">Кроме того, на 4ом рисунке в той же системе координат приведен объединенный график распределения всех групп заемщиков вместе со своими </w:t>
-      </w:r>
-      <w:proofErr w:type="spellStart"/>
+        <w:t xml:space="preserve">его можно использовать для проведения сравнительного визуального анализа характера взаимного расположения групп заемщиков банка с разными вероятностями погашения кредита. В левой части графика расположены заемщики с низкой вероятностью погашения кредита, в правой – с высокой, а в средней части – со средней вероятностью. Поскольку по результатам расчета вторая дискриминантная </w:t>
+      </w:r>
       <w:r>
         <w:rPr>
           <w:rFonts w:ascii="Times New Roman" w:eastAsiaTheme="minorEastAsia" w:hAnsi="Times New Roman" w:cs="Times New Roman"/>
           <w:sz w:val="24"/>
           <w:szCs w:val="24"/>
         </w:rPr>
-        <w:t>центроидами</w:t>
-      </w:r>
-      <w:proofErr w:type="spellEnd"/>
-      <w:r>
-        <w:rPr>
-          <w:rFonts w:ascii="Times New Roman" w:eastAsiaTheme="minorEastAsia" w:hAnsi="Times New Roman" w:cs="Times New Roman"/>
-          <w:sz w:val="24"/>
-          <w:szCs w:val="24"/>
-        </w:rPr>
-        <w:t xml:space="preserve">; </w:t>
-      </w:r>
-      <w:r>
-        <w:rPr>
-          <w:rFonts w:ascii="Times New Roman" w:eastAsiaTheme="minorEastAsia" w:hAnsi="Times New Roman" w:cs="Times New Roman"/>
-          <w:sz w:val="24"/>
-          <w:szCs w:val="24"/>
-        </w:rPr>
-        <w:t xml:space="preserve">его можно использовать для проведения сравнительного визуального анализа характера взаимного расположения групп заемщиков банка с разными вероятностями погашения кредита. В левой части графика расположены заемщики с низкой вероятностью погашения кредита, в правой – с высокой, а в средней части – со средней вероятностью. Поскольку по результатам расчета вторая дискриминантная функция </w:t>
+        <w:lastRenderedPageBreak/>
+        <w:t xml:space="preserve">функция </w:t>
       </w:r>
       <m:oMath>
         <m:sSub>
@@ -4602,32 +4653,14 @@
           <w:sz w:val="24"/>
           <w:szCs w:val="24"/>
         </w:rPr>
-        <w:t xml:space="preserve"> оказалась незначима, то различия координат </w:t>
-      </w:r>
-      <w:proofErr w:type="spellStart"/>
+        <w:t xml:space="preserve"> оказалась незначима, то различия координат центроидов по этой оси незначительны. Этот факт подтверждается картой восприятия</w:t>
+      </w:r>
       <w:r>
         <w:rPr>
           <w:rFonts w:ascii="Times New Roman" w:eastAsiaTheme="minorEastAsia" w:hAnsi="Times New Roman" w:cs="Times New Roman"/>
           <w:sz w:val="24"/>
           <w:szCs w:val="24"/>
         </w:rPr>
-        <w:t>центроидов</w:t>
-      </w:r>
-      <w:proofErr w:type="spellEnd"/>
-      <w:r>
-        <w:rPr>
-          <w:rFonts w:ascii="Times New Roman" w:eastAsiaTheme="minorEastAsia" w:hAnsi="Times New Roman" w:cs="Times New Roman"/>
-          <w:sz w:val="24"/>
-          <w:szCs w:val="24"/>
-        </w:rPr>
-        <w:t xml:space="preserve"> по этой оси незначительны. Этот факт подтверждается картой восприятия</w:t>
-      </w:r>
-      <w:r>
-        <w:rPr>
-          <w:rFonts w:ascii="Times New Roman" w:eastAsiaTheme="minorEastAsia" w:hAnsi="Times New Roman" w:cs="Times New Roman"/>
-          <w:sz w:val="24"/>
-          <w:szCs w:val="24"/>
-        </w:rPr>
         <w:t>, которая была расположена выше.</w:t>
       </w:r>
     </w:p>
@@ -4656,7 +4689,6 @@
         <w:rPr>
           <w:noProof/>
         </w:rPr>
-        <w:lastRenderedPageBreak/>
         <w:drawing>
           <wp:inline distT="0" distB="0" distL="0" distR="0" wp14:anchorId="188B5D21" wp14:editId="64F37720">
             <wp:extent cx="2520998" cy="2160000"/>
@@ -4675,7 +4707,7 @@
                     </pic:cNvPicPr>
                   </pic:nvPicPr>
                   <pic:blipFill>
-                    <a:blip r:embed="rId28" cstate="print">
+                    <a:blip r:embed="rId29" cstate="print">
                       <a:extLst>
                         <a:ext uri="{28A0092B-C50C-407E-A947-70E740481C1C}">
                           <a14:useLocalDpi xmlns:a14="http://schemas.microsoft.com/office/drawing/2010/main" val="0"/>
@@ -4736,7 +4768,7 @@
                     </pic:cNvPicPr>
                   </pic:nvPicPr>
                   <pic:blipFill>
-                    <a:blip r:embed="rId29" cstate="print">
+                    <a:blip r:embed="rId30" cstate="print">
                       <a:extLst>
                         <a:ext uri="{28A0092B-C50C-407E-A947-70E740481C1C}">
                           <a14:useLocalDpi xmlns:a14="http://schemas.microsoft.com/office/drawing/2010/main" val="0"/>
@@ -4811,7 +4843,7 @@
                     </pic:cNvPicPr>
                   </pic:nvPicPr>
                   <pic:blipFill>
-                    <a:blip r:embed="rId30" cstate="print">
+                    <a:blip r:embed="rId31" cstate="print">
                       <a:extLst>
                         <a:ext uri="{28A0092B-C50C-407E-A947-70E740481C1C}">
                           <a14:useLocalDpi xmlns:a14="http://schemas.microsoft.com/office/drawing/2010/main" val="0"/>
@@ -4872,7 +4904,7 @@
                     </pic:cNvPicPr>
                   </pic:nvPicPr>
                   <pic:blipFill>
-                    <a:blip r:embed="rId31" cstate="print">
+                    <a:blip r:embed="rId32" cstate="print">
                       <a:extLst>
                         <a:ext uri="{28A0092B-C50C-407E-A947-70E740481C1C}">
                           <a14:useLocalDpi xmlns:a14="http://schemas.microsoft.com/office/drawing/2010/main" val="0"/>
@@ -5007,6 +5039,7 @@
         <w:rPr>
           <w:noProof/>
         </w:rPr>
+        <w:lastRenderedPageBreak/>
         <w:drawing>
           <wp:inline distT="0" distB="0" distL="0" distR="0" wp14:anchorId="6B93834C" wp14:editId="5CAE2455">
             <wp:extent cx="5040000" cy="2991136"/>
@@ -5025,7 +5058,7 @@
                     </pic:cNvPicPr>
                   </pic:nvPicPr>
                   <pic:blipFill>
-                    <a:blip r:embed="rId32">
+                    <a:blip r:embed="rId33">
                       <a:extLst>
                         <a:ext uri="{28A0092B-C50C-407E-A947-70E740481C1C}">
                           <a14:useLocalDpi xmlns:a14="http://schemas.microsoft.com/office/drawing/2010/main" val="0"/>
@@ -5085,7 +5118,6 @@
           <w:sz w:val="24"/>
           <w:szCs w:val="24"/>
         </w:rPr>
-        <w:lastRenderedPageBreak/>
         <w:t>Вывод:</w:t>
       </w:r>
       <w:r>

</xml_diff>